<commit_message>
3.2 maquina de estados actualizado 1
</commit_message>
<xml_diff>
--- a/Actividad3.2/Actividad_3_2_MaquinaDeEstados.docx
+++ b/Actividad3.2/Actividad_3_2_MaquinaDeEstados.docx
@@ -87,16 +87,12 @@
       </w:pPr>
       <w:r>
         <w:rPr>
-          <w:rFonts w:ascii="Times New Roman" w:hAnsi="Times New Roman" w:cs="Times New Roman"/>
-          <w:b/>
-          <w:bCs/>
-          <w:sz w:val="24"/>
-          <w:szCs w:val="24"/>
+          <w:noProof/>
         </w:rPr>
         <w:drawing>
-          <wp:inline distT="0" distB="0" distL="0" distR="0" wp14:anchorId="1C746D01" wp14:editId="75C1A432">
-            <wp:extent cx="5612130" cy="5687060"/>
-            <wp:effectExtent l="0" t="0" r="7620" b="8890"/>
+          <wp:inline distT="0" distB="0" distL="0" distR="0" wp14:anchorId="48DD0C4E" wp14:editId="47457EE3">
+            <wp:extent cx="5612130" cy="5461000"/>
+            <wp:effectExtent l="0" t="0" r="7620" b="6350"/>
             <wp:docPr id="1" name="Imagen 1"/>
             <wp:cNvGraphicFramePr>
               <a:graphicFrameLocks xmlns:a="http://schemas.openxmlformats.org/drawingml/2006/main" noChangeAspect="1"/>
@@ -117,7 +113,7 @@
                   <pic:spPr>
                     <a:xfrm>
                       <a:off x="0" y="0"/>
-                      <a:ext cx="5612130" cy="5687060"/>
+                      <a:ext cx="5612130" cy="5461000"/>
                     </a:xfrm>
                     <a:prstGeom prst="rect">
                       <a:avLst/>

</xml_diff>

<commit_message>
changed excel table and diagram
</commit_message>
<xml_diff>
--- a/Actividad3.2/Actividad_3_2_MaquinaDeEstados.docx
+++ b/Actividad3.2/Actividad_3_2_MaquinaDeEstados.docx
@@ -94,9 +94,9 @@
           <w:szCs w:val="24"/>
         </w:rPr>
         <w:drawing>
-          <wp:inline distT="0" distB="0" distL="0" distR="0" wp14:anchorId="74132BA4" wp14:editId="2A718EDB">
-            <wp:extent cx="5612130" cy="5330190"/>
-            <wp:effectExtent l="0" t="0" r="7620" b="3810"/>
+          <wp:inline distT="0" distB="0" distL="0" distR="0" wp14:anchorId="54A8EF3C" wp14:editId="1C8E3E22">
+            <wp:extent cx="5612130" cy="5541010"/>
+            <wp:effectExtent l="0" t="0" r="7620" b="2540"/>
             <wp:docPr id="1" name="Imagen 1"/>
             <wp:cNvGraphicFramePr>
               <a:graphicFrameLocks xmlns:a="http://schemas.openxmlformats.org/drawingml/2006/main" noChangeAspect="1"/>
@@ -117,7 +117,7 @@
                   <pic:spPr>
                     <a:xfrm>
                       <a:off x="0" y="0"/>
-                      <a:ext cx="5612130" cy="5330190"/>
+                      <a:ext cx="5612130" cy="5541010"/>
                     </a:xfrm>
                     <a:prstGeom prst="rect">
                       <a:avLst/>

</xml_diff>